<commit_message>
adding service proposal and contract prototype plus editing dr lahlouh facture
</commit_message>
<xml_diff>
--- a/Business/Clinic Al-Wifak/Doctor Lahlouh/facture d'achat Dr Lahlouh.docx
+++ b/Business/Clinic Al-Wifak/Doctor Lahlouh/facture d'achat Dr Lahlouh.docx
@@ -1033,15 +1033,17 @@
                 <w:rFonts w:asciiTheme="minorBidi" w:hAnsiTheme="minorBidi"/>
                 <w:sz w:val="20"/>
                 <w:szCs w:val="20"/>
-              </w:rPr>
-            </w:pPr>
-            <w:r>
-              <w:rPr>
-                <w:rFonts w:asciiTheme="minorBidi" w:hAnsiTheme="minorBidi"/>
-                <w:sz w:val="20"/>
-                <w:szCs w:val="20"/>
-              </w:rPr>
-              <w:t>TREBLET BMS CONTACT 16A 6*5M</w:t>
+                <w:lang w:val="fr-FR"/>
+              </w:rPr>
+            </w:pPr>
+            <w:r>
+              <w:rPr>
+                <w:rFonts w:asciiTheme="minorBidi" w:hAnsiTheme="minorBidi"/>
+                <w:sz w:val="20"/>
+                <w:szCs w:val="20"/>
+                <w:lang w:val="fr-FR"/>
+              </w:rPr>
+              <w:t>CABLE TEL 3M</w:t>
             </w:r>
           </w:p>
         </w:tc>
@@ -1098,7 +1100,7 @@
                 <w:szCs w:val="20"/>
                 <w:lang w:val="fr-FR"/>
               </w:rPr>
-              <w:t>2</w:t>
+              <w:t>1</w:t>
             </w:r>
           </w:p>
         </w:tc>
@@ -1124,16 +1126,7 @@
                 <w:szCs w:val="20"/>
                 <w:lang w:val="fr-FR"/>
               </w:rPr>
-              <w:t>1700</w:t>
-            </w:r>
-            <w:r>
-              <w:rPr>
-                <w:rFonts w:asciiTheme="minorBidi" w:hAnsiTheme="minorBidi"/>
-                <w:sz w:val="20"/>
-                <w:szCs w:val="20"/>
-                <w:lang w:val="fr-FR"/>
-              </w:rPr>
-              <w:t>,00</w:t>
+              <w:t>150,00</w:t>
             </w:r>
           </w:p>
         </w:tc>
@@ -1159,16 +1152,16 @@
                 <w:szCs w:val="20"/>
                 <w:lang w:val="fr-FR"/>
               </w:rPr>
-              <w:t>3400</w:t>
-            </w:r>
-            <w:r>
-              <w:rPr>
-                <w:rFonts w:asciiTheme="minorBidi" w:hAnsiTheme="minorBidi"/>
-                <w:sz w:val="20"/>
-                <w:szCs w:val="20"/>
-                <w:lang w:val="fr-FR"/>
-              </w:rPr>
-              <w:t>,00</w:t>
+              <w:t>15</w:t>
+            </w:r>
+            <w:r>
+              <w:rPr>
+                <w:rFonts w:asciiTheme="minorBidi" w:hAnsiTheme="minorBidi"/>
+                <w:sz w:val="20"/>
+                <w:szCs w:val="20"/>
+                <w:lang w:val="fr-FR"/>
+              </w:rPr>
+              <w:t>0,00</w:t>
             </w:r>
           </w:p>
         </w:tc>
@@ -1218,17 +1211,15 @@
                 <w:rFonts w:asciiTheme="minorBidi" w:hAnsiTheme="minorBidi"/>
                 <w:sz w:val="20"/>
                 <w:szCs w:val="20"/>
-                <w:lang w:val="fr-FR"/>
-              </w:rPr>
-            </w:pPr>
-            <w:r>
-              <w:rPr>
-                <w:rFonts w:asciiTheme="minorBidi" w:hAnsiTheme="minorBidi"/>
-                <w:sz w:val="20"/>
-                <w:szCs w:val="20"/>
-                <w:lang w:val="fr-FR"/>
-              </w:rPr>
-              <w:t>SWITCH 16 PORT GIGABYTE</w:t>
+              </w:rPr>
+            </w:pPr>
+            <w:r>
+              <w:rPr>
+                <w:rFonts w:asciiTheme="minorBidi" w:hAnsiTheme="minorBidi"/>
+                <w:sz w:val="20"/>
+                <w:szCs w:val="20"/>
+              </w:rPr>
+              <w:t>CABLE USB 1.5M M/F</w:t>
             </w:r>
           </w:p>
         </w:tc>
@@ -1246,15 +1237,13 @@
                 <w:rFonts w:asciiTheme="minorBidi" w:hAnsiTheme="minorBidi"/>
                 <w:sz w:val="20"/>
                 <w:szCs w:val="20"/>
-                <w:lang w:val="fr-FR"/>
-              </w:rPr>
-            </w:pPr>
-            <w:r>
-              <w:rPr>
-                <w:rFonts w:asciiTheme="minorBidi" w:hAnsiTheme="minorBidi"/>
-                <w:sz w:val="20"/>
-                <w:szCs w:val="20"/>
-                <w:lang w:val="fr-FR"/>
+              </w:rPr>
+            </w:pPr>
+            <w:r>
+              <w:rPr>
+                <w:rFonts w:asciiTheme="minorBidi" w:hAnsiTheme="minorBidi"/>
+                <w:sz w:val="20"/>
+                <w:szCs w:val="20"/>
               </w:rPr>
               <w:t>U</w:t>
             </w:r>
@@ -1275,17 +1264,15 @@
                 <w:rFonts w:asciiTheme="minorBidi" w:hAnsiTheme="minorBidi"/>
                 <w:sz w:val="20"/>
                 <w:szCs w:val="20"/>
-                <w:lang w:val="fr-FR"/>
-              </w:rPr>
-            </w:pPr>
-            <w:r>
-              <w:rPr>
-                <w:rFonts w:asciiTheme="minorBidi" w:hAnsiTheme="minorBidi"/>
-                <w:sz w:val="20"/>
-                <w:szCs w:val="20"/>
-                <w:lang w:val="fr-FR"/>
-              </w:rPr>
-              <w:t>1</w:t>
+              </w:rPr>
+            </w:pPr>
+            <w:r>
+              <w:rPr>
+                <w:rFonts w:asciiTheme="minorBidi" w:hAnsiTheme="minorBidi"/>
+                <w:sz w:val="20"/>
+                <w:szCs w:val="20"/>
+              </w:rPr>
+              <w:t>3</w:t>
             </w:r>
           </w:p>
         </w:tc>
@@ -1301,35 +1288,15 @@
                 <w:rFonts w:asciiTheme="minorBidi" w:hAnsiTheme="minorBidi"/>
                 <w:sz w:val="20"/>
                 <w:szCs w:val="20"/>
-                <w:lang w:val="fr-FR"/>
-              </w:rPr>
-            </w:pPr>
-            <w:r>
-              <w:rPr>
-                <w:rFonts w:asciiTheme="minorBidi" w:hAnsiTheme="minorBidi"/>
-                <w:sz w:val="20"/>
-                <w:szCs w:val="20"/>
-                <w:lang w:val="fr-FR"/>
-              </w:rPr>
-              <w:t>1</w:t>
-            </w:r>
-            <w:r>
-              <w:rPr>
-                <w:rFonts w:asciiTheme="minorBidi" w:hAnsiTheme="minorBidi"/>
-                <w:sz w:val="20"/>
-                <w:szCs w:val="20"/>
-                <w:lang w:val="fr-FR"/>
-              </w:rPr>
-              <w:t>1</w:t>
-            </w:r>
-            <w:r>
-              <w:rPr>
-                <w:rFonts w:asciiTheme="minorBidi" w:hAnsiTheme="minorBidi"/>
-                <w:sz w:val="20"/>
-                <w:szCs w:val="20"/>
-                <w:lang w:val="fr-FR"/>
-              </w:rPr>
-              <w:t>000,00</w:t>
+              </w:rPr>
+            </w:pPr>
+            <w:r>
+              <w:rPr>
+                <w:rFonts w:asciiTheme="minorBidi" w:hAnsiTheme="minorBidi"/>
+                <w:sz w:val="20"/>
+                <w:szCs w:val="20"/>
+              </w:rPr>
+              <w:t>250,00</w:t>
             </w:r>
           </w:p>
         </w:tc>
@@ -1345,44 +1312,15 @@
                 <w:rFonts w:asciiTheme="minorBidi" w:hAnsiTheme="minorBidi"/>
                 <w:sz w:val="20"/>
                 <w:szCs w:val="20"/>
-                <w:lang w:val="fr-FR"/>
-              </w:rPr>
-            </w:pPr>
-            <w:r>
-              <w:rPr>
-                <w:rFonts w:asciiTheme="minorBidi" w:hAnsiTheme="minorBidi"/>
-                <w:sz w:val="20"/>
-                <w:szCs w:val="20"/>
-                <w:lang w:val="fr-FR"/>
-              </w:rPr>
-              <w:t>1</w:t>
-            </w:r>
-            <w:r>
-              <w:rPr>
-                <w:rFonts w:asciiTheme="minorBidi" w:hAnsiTheme="minorBidi"/>
-                <w:sz w:val="20"/>
-                <w:szCs w:val="20"/>
-                <w:lang w:val="fr-FR"/>
-              </w:rPr>
-              <w:t>1</w:t>
-            </w:r>
-            <w:r>
-              <w:rPr>
-                <w:rFonts w:asciiTheme="minorBidi" w:hAnsiTheme="minorBidi"/>
-                <w:sz w:val="20"/>
-                <w:szCs w:val="20"/>
-                <w:lang w:val="fr-FR"/>
-              </w:rPr>
-              <w:t>000</w:t>
-            </w:r>
-            <w:r>
-              <w:rPr>
-                <w:rFonts w:asciiTheme="minorBidi" w:hAnsiTheme="minorBidi"/>
-                <w:sz w:val="20"/>
-                <w:szCs w:val="20"/>
-                <w:lang w:val="fr-FR"/>
-              </w:rPr>
-              <w:t>,00</w:t>
+              </w:rPr>
+            </w:pPr>
+            <w:r>
+              <w:rPr>
+                <w:rFonts w:asciiTheme="minorBidi" w:hAnsiTheme="minorBidi"/>
+                <w:sz w:val="20"/>
+                <w:szCs w:val="20"/>
+              </w:rPr>
+              <w:t>750,00</w:t>
             </w:r>
           </w:p>
         </w:tc>
@@ -1432,17 +1370,15 @@
                 <w:rFonts w:asciiTheme="minorBidi" w:hAnsiTheme="minorBidi"/>
                 <w:sz w:val="20"/>
                 <w:szCs w:val="20"/>
-                <w:lang w:val="fr-FR"/>
-              </w:rPr>
-            </w:pPr>
-            <w:r>
-              <w:rPr>
-                <w:rFonts w:asciiTheme="minorBidi" w:hAnsiTheme="minorBidi"/>
-                <w:sz w:val="20"/>
-                <w:szCs w:val="20"/>
-                <w:lang w:val="fr-FR"/>
-              </w:rPr>
-              <w:t>ONDULEUR 650VA</w:t>
+              </w:rPr>
+            </w:pPr>
+            <w:r>
+              <w:rPr>
+                <w:rFonts w:asciiTheme="minorBidi" w:hAnsiTheme="minorBidi"/>
+                <w:sz w:val="20"/>
+                <w:szCs w:val="20"/>
+              </w:rPr>
+              <w:t>HUB USB3 4P</w:t>
             </w:r>
           </w:p>
         </w:tc>
@@ -1460,15 +1396,13 @@
                 <w:rFonts w:asciiTheme="minorBidi" w:hAnsiTheme="minorBidi"/>
                 <w:sz w:val="20"/>
                 <w:szCs w:val="20"/>
-                <w:lang w:val="fr-FR"/>
-              </w:rPr>
-            </w:pPr>
-            <w:r>
-              <w:rPr>
-                <w:rFonts w:asciiTheme="minorBidi" w:hAnsiTheme="minorBidi"/>
-                <w:sz w:val="20"/>
-                <w:szCs w:val="20"/>
-                <w:lang w:val="fr-FR"/>
+              </w:rPr>
+            </w:pPr>
+            <w:r>
+              <w:rPr>
+                <w:rFonts w:asciiTheme="minorBidi" w:hAnsiTheme="minorBidi"/>
+                <w:sz w:val="20"/>
+                <w:szCs w:val="20"/>
               </w:rPr>
               <w:t>U</w:t>
             </w:r>
@@ -1489,6 +1423,345 @@
                 <w:rFonts w:asciiTheme="minorBidi" w:hAnsiTheme="minorBidi"/>
                 <w:sz w:val="20"/>
                 <w:szCs w:val="20"/>
+              </w:rPr>
+            </w:pPr>
+            <w:r>
+              <w:rPr>
+                <w:rFonts w:asciiTheme="minorBidi" w:hAnsiTheme="minorBidi"/>
+                <w:sz w:val="20"/>
+                <w:szCs w:val="20"/>
+              </w:rPr>
+              <w:t>3</w:t>
+            </w:r>
+          </w:p>
+        </w:tc>
+        <w:tc>
+          <w:tcPr>
+            <w:tcW w:w="1495" w:type="dxa"/>
+            <w:vAlign w:val="center"/>
+          </w:tcPr>
+          <w:p>
+            <w:pPr>
+              <w:jc w:val="center"/>
+              <w:rPr>
+                <w:rFonts w:asciiTheme="minorBidi" w:hAnsiTheme="minorBidi"/>
+                <w:sz w:val="20"/>
+                <w:szCs w:val="20"/>
+              </w:rPr>
+            </w:pPr>
+            <w:r>
+              <w:rPr>
+                <w:rFonts w:asciiTheme="minorBidi" w:hAnsiTheme="minorBidi"/>
+                <w:sz w:val="20"/>
+                <w:szCs w:val="20"/>
+              </w:rPr>
+              <w:t>650,00</w:t>
+            </w:r>
+          </w:p>
+        </w:tc>
+        <w:tc>
+          <w:tcPr>
+            <w:tcW w:w="1282" w:type="dxa"/>
+            <w:vAlign w:val="center"/>
+          </w:tcPr>
+          <w:p>
+            <w:pPr>
+              <w:jc w:val="center"/>
+              <w:rPr>
+                <w:rFonts w:asciiTheme="minorBidi" w:hAnsiTheme="minorBidi"/>
+                <w:sz w:val="20"/>
+                <w:szCs w:val="20"/>
+              </w:rPr>
+            </w:pPr>
+            <w:r>
+              <w:rPr>
+                <w:rFonts w:asciiTheme="minorBidi" w:hAnsiTheme="minorBidi"/>
+                <w:sz w:val="20"/>
+                <w:szCs w:val="20"/>
+              </w:rPr>
+              <w:t>1950,00</w:t>
+            </w:r>
+          </w:p>
+        </w:tc>
+      </w:tr>
+      <w:tr>
+        <w:tc>
+          <w:tcPr>
+            <w:tcW w:w="552" w:type="dxa"/>
+            <w:tcBorders>
+              <w:bottom w:val="single" w:sz="4" w:space="0" w:color="auto"/>
+            </w:tcBorders>
+            <w:vAlign w:val="center"/>
+          </w:tcPr>
+          <w:p>
+            <w:pPr>
+              <w:jc w:val="center"/>
+              <w:rPr>
+                <w:rFonts w:asciiTheme="minorBidi" w:hAnsiTheme="minorBidi"/>
+                <w:sz w:val="20"/>
+                <w:szCs w:val="20"/>
+                <w:lang w:val="fr-FR"/>
+              </w:rPr>
+            </w:pPr>
+            <w:r>
+              <w:rPr>
+                <w:rFonts w:asciiTheme="minorBidi" w:hAnsiTheme="minorBidi"/>
+                <w:sz w:val="20"/>
+                <w:szCs w:val="20"/>
+                <w:lang w:val="fr-FR"/>
+              </w:rPr>
+              <w:t>06</w:t>
+            </w:r>
+          </w:p>
+        </w:tc>
+        <w:tc>
+          <w:tcPr>
+            <w:tcW w:w="3560" w:type="dxa"/>
+            <w:tcBorders>
+              <w:bottom w:val="single" w:sz="4" w:space="0" w:color="auto"/>
+            </w:tcBorders>
+            <w:vAlign w:val="center"/>
+          </w:tcPr>
+          <w:p>
+            <w:pPr>
+              <w:jc w:val="center"/>
+              <w:rPr>
+                <w:rFonts w:asciiTheme="minorBidi" w:hAnsiTheme="minorBidi"/>
+                <w:sz w:val="20"/>
+                <w:szCs w:val="20"/>
+              </w:rPr>
+            </w:pPr>
+            <w:r>
+              <w:rPr>
+                <w:rFonts w:asciiTheme="minorBidi" w:hAnsiTheme="minorBidi"/>
+                <w:sz w:val="20"/>
+                <w:szCs w:val="20"/>
+              </w:rPr>
+              <w:t>TREBLET BMS CONTACT 16A 6*5M</w:t>
+            </w:r>
+          </w:p>
+        </w:tc>
+        <w:tc>
+          <w:tcPr>
+            <w:tcW w:w="1080" w:type="dxa"/>
+            <w:tcBorders>
+              <w:bottom w:val="single" w:sz="4" w:space="0" w:color="auto"/>
+            </w:tcBorders>
+          </w:tcPr>
+          <w:p>
+            <w:pPr>
+              <w:jc w:val="center"/>
+              <w:rPr>
+                <w:rFonts w:asciiTheme="minorBidi" w:hAnsiTheme="minorBidi"/>
+                <w:sz w:val="20"/>
+                <w:szCs w:val="20"/>
+                <w:lang w:val="fr-FR"/>
+              </w:rPr>
+            </w:pPr>
+            <w:r>
+              <w:rPr>
+                <w:rFonts w:asciiTheme="minorBidi" w:hAnsiTheme="minorBidi"/>
+                <w:sz w:val="20"/>
+                <w:szCs w:val="20"/>
+                <w:lang w:val="fr-FR"/>
+              </w:rPr>
+              <w:t>U</w:t>
+            </w:r>
+          </w:p>
+        </w:tc>
+        <w:tc>
+          <w:tcPr>
+            <w:tcW w:w="1048" w:type="dxa"/>
+            <w:tcBorders>
+              <w:bottom w:val="single" w:sz="4" w:space="0" w:color="auto"/>
+            </w:tcBorders>
+            <w:vAlign w:val="center"/>
+          </w:tcPr>
+          <w:p>
+            <w:pPr>
+              <w:jc w:val="center"/>
+              <w:rPr>
+                <w:rFonts w:asciiTheme="minorBidi" w:hAnsiTheme="minorBidi"/>
+                <w:sz w:val="20"/>
+                <w:szCs w:val="20"/>
+                <w:lang w:val="fr-FR"/>
+              </w:rPr>
+            </w:pPr>
+            <w:r>
+              <w:rPr>
+                <w:rFonts w:asciiTheme="minorBidi" w:hAnsiTheme="minorBidi"/>
+                <w:sz w:val="20"/>
+                <w:szCs w:val="20"/>
+                <w:lang w:val="fr-FR"/>
+              </w:rPr>
+              <w:t>2</w:t>
+            </w:r>
+          </w:p>
+        </w:tc>
+        <w:tc>
+          <w:tcPr>
+            <w:tcW w:w="1495" w:type="dxa"/>
+            <w:vAlign w:val="center"/>
+          </w:tcPr>
+          <w:p>
+            <w:pPr>
+              <w:jc w:val="center"/>
+              <w:rPr>
+                <w:rFonts w:asciiTheme="minorBidi" w:hAnsiTheme="minorBidi"/>
+                <w:sz w:val="20"/>
+                <w:szCs w:val="20"/>
+                <w:lang w:val="fr-FR"/>
+              </w:rPr>
+            </w:pPr>
+            <w:r>
+              <w:rPr>
+                <w:rFonts w:asciiTheme="minorBidi" w:hAnsiTheme="minorBidi"/>
+                <w:sz w:val="20"/>
+                <w:szCs w:val="20"/>
+                <w:lang w:val="fr-FR"/>
+              </w:rPr>
+              <w:t>1700,00</w:t>
+            </w:r>
+          </w:p>
+        </w:tc>
+        <w:tc>
+          <w:tcPr>
+            <w:tcW w:w="1282" w:type="dxa"/>
+            <w:vAlign w:val="center"/>
+          </w:tcPr>
+          <w:p>
+            <w:pPr>
+              <w:jc w:val="center"/>
+              <w:rPr>
+                <w:rFonts w:asciiTheme="minorBidi" w:hAnsiTheme="minorBidi"/>
+                <w:sz w:val="20"/>
+                <w:szCs w:val="20"/>
+                <w:lang w:val="fr-FR"/>
+              </w:rPr>
+            </w:pPr>
+            <w:r>
+              <w:rPr>
+                <w:rFonts w:asciiTheme="minorBidi" w:hAnsiTheme="minorBidi"/>
+                <w:sz w:val="20"/>
+                <w:szCs w:val="20"/>
+                <w:lang w:val="fr-FR"/>
+              </w:rPr>
+              <w:t>3400</w:t>
+            </w:r>
+            <w:r>
+              <w:rPr>
+                <w:rFonts w:asciiTheme="minorBidi" w:hAnsiTheme="minorBidi"/>
+                <w:sz w:val="20"/>
+                <w:szCs w:val="20"/>
+                <w:lang w:val="fr-FR"/>
+              </w:rPr>
+              <w:t>,00</w:t>
+            </w:r>
+          </w:p>
+        </w:tc>
+      </w:tr>
+      <w:tr>
+        <w:tc>
+          <w:tcPr>
+            <w:tcW w:w="552" w:type="dxa"/>
+            <w:tcBorders>
+              <w:bottom w:val="single" w:sz="4" w:space="0" w:color="auto"/>
+            </w:tcBorders>
+            <w:vAlign w:val="center"/>
+          </w:tcPr>
+          <w:p>
+            <w:pPr>
+              <w:jc w:val="center"/>
+              <w:rPr>
+                <w:rFonts w:asciiTheme="minorBidi" w:hAnsiTheme="minorBidi"/>
+                <w:sz w:val="20"/>
+                <w:szCs w:val="20"/>
+                <w:lang w:val="fr-FR"/>
+              </w:rPr>
+            </w:pPr>
+            <w:r>
+              <w:rPr>
+                <w:rFonts w:asciiTheme="minorBidi" w:hAnsiTheme="minorBidi"/>
+                <w:sz w:val="20"/>
+                <w:szCs w:val="20"/>
+                <w:lang w:val="fr-FR"/>
+              </w:rPr>
+              <w:t>07</w:t>
+            </w:r>
+          </w:p>
+        </w:tc>
+        <w:tc>
+          <w:tcPr>
+            <w:tcW w:w="3560" w:type="dxa"/>
+            <w:tcBorders>
+              <w:bottom w:val="single" w:sz="4" w:space="0" w:color="auto"/>
+            </w:tcBorders>
+            <w:vAlign w:val="center"/>
+          </w:tcPr>
+          <w:p>
+            <w:pPr>
+              <w:jc w:val="center"/>
+              <w:rPr>
+                <w:rFonts w:asciiTheme="minorBidi" w:hAnsiTheme="minorBidi"/>
+                <w:sz w:val="20"/>
+                <w:szCs w:val="20"/>
+                <w:lang w:val="fr-FR"/>
+              </w:rPr>
+            </w:pPr>
+            <w:r>
+              <w:rPr>
+                <w:rFonts w:asciiTheme="minorBidi" w:hAnsiTheme="minorBidi"/>
+                <w:sz w:val="20"/>
+                <w:szCs w:val="20"/>
+                <w:lang w:val="fr-FR"/>
+              </w:rPr>
+              <w:t>SWITCH 16 PORT GIGABYTE</w:t>
+            </w:r>
+          </w:p>
+        </w:tc>
+        <w:tc>
+          <w:tcPr>
+            <w:tcW w:w="1080" w:type="dxa"/>
+            <w:tcBorders>
+              <w:bottom w:val="single" w:sz="4" w:space="0" w:color="auto"/>
+            </w:tcBorders>
+          </w:tcPr>
+          <w:p>
+            <w:pPr>
+              <w:jc w:val="center"/>
+              <w:rPr>
+                <w:rFonts w:asciiTheme="minorBidi" w:hAnsiTheme="minorBidi"/>
+                <w:sz w:val="20"/>
+                <w:szCs w:val="20"/>
+                <w:lang w:val="fr-FR"/>
+              </w:rPr>
+            </w:pPr>
+            <w:r>
+              <w:rPr>
+                <w:rFonts w:asciiTheme="minorBidi" w:hAnsiTheme="minorBidi"/>
+                <w:sz w:val="20"/>
+                <w:szCs w:val="20"/>
+                <w:lang w:val="fr-FR"/>
+              </w:rPr>
+              <w:t>U</w:t>
+            </w:r>
+          </w:p>
+        </w:tc>
+        <w:tc>
+          <w:tcPr>
+            <w:tcW w:w="1048" w:type="dxa"/>
+            <w:tcBorders>
+              <w:bottom w:val="single" w:sz="4" w:space="0" w:color="auto"/>
+            </w:tcBorders>
+            <w:vAlign w:val="center"/>
+          </w:tcPr>
+          <w:p>
+            <w:pPr>
+              <w:jc w:val="center"/>
+              <w:rPr>
+                <w:rFonts w:asciiTheme="minorBidi" w:hAnsiTheme="minorBidi"/>
+                <w:sz w:val="20"/>
+                <w:szCs w:val="20"/>
                 <w:lang w:val="fr-FR"/>
               </w:rPr>
             </w:pPr>
@@ -1525,34 +1798,185 @@
                 <w:szCs w:val="20"/>
                 <w:lang w:val="fr-FR"/>
               </w:rPr>
+              <w:t>11000,00</w:t>
+            </w:r>
+          </w:p>
+        </w:tc>
+        <w:tc>
+          <w:tcPr>
+            <w:tcW w:w="1282" w:type="dxa"/>
+            <w:vAlign w:val="center"/>
+          </w:tcPr>
+          <w:p>
+            <w:pPr>
+              <w:jc w:val="center"/>
+              <w:rPr>
+                <w:rFonts w:asciiTheme="minorBidi" w:hAnsiTheme="minorBidi"/>
+                <w:sz w:val="20"/>
+                <w:szCs w:val="20"/>
+                <w:lang w:val="fr-FR"/>
+              </w:rPr>
+            </w:pPr>
+            <w:r>
+              <w:rPr>
+                <w:rFonts w:asciiTheme="minorBidi" w:hAnsiTheme="minorBidi"/>
+                <w:sz w:val="20"/>
+                <w:szCs w:val="20"/>
+                <w:lang w:val="fr-FR"/>
+              </w:rPr>
+              <w:t>11000</w:t>
+            </w:r>
+            <w:r>
+              <w:rPr>
+                <w:rFonts w:asciiTheme="minorBidi" w:hAnsiTheme="minorBidi"/>
+                <w:sz w:val="20"/>
+                <w:szCs w:val="20"/>
+                <w:lang w:val="fr-FR"/>
+              </w:rPr>
+              <w:t>,00</w:t>
+            </w:r>
+          </w:p>
+        </w:tc>
+      </w:tr>
+      <w:tr>
+        <w:tc>
+          <w:tcPr>
+            <w:tcW w:w="552" w:type="dxa"/>
+            <w:tcBorders>
+              <w:bottom w:val="single" w:sz="4" w:space="0" w:color="auto"/>
+            </w:tcBorders>
+            <w:vAlign w:val="center"/>
+          </w:tcPr>
+          <w:p>
+            <w:pPr>
+              <w:jc w:val="center"/>
+              <w:rPr>
+                <w:rFonts w:asciiTheme="minorBidi" w:hAnsiTheme="minorBidi"/>
+                <w:sz w:val="20"/>
+                <w:szCs w:val="20"/>
+                <w:lang w:val="fr-FR"/>
+              </w:rPr>
+            </w:pPr>
+            <w:r>
+              <w:rPr>
+                <w:rFonts w:asciiTheme="minorBidi" w:hAnsiTheme="minorBidi"/>
+                <w:sz w:val="20"/>
+                <w:szCs w:val="20"/>
+                <w:lang w:val="fr-FR"/>
+              </w:rPr>
+              <w:t>08</w:t>
+            </w:r>
+          </w:p>
+        </w:tc>
+        <w:tc>
+          <w:tcPr>
+            <w:tcW w:w="3560" w:type="dxa"/>
+            <w:tcBorders>
+              <w:bottom w:val="single" w:sz="4" w:space="0" w:color="auto"/>
+            </w:tcBorders>
+            <w:vAlign w:val="center"/>
+          </w:tcPr>
+          <w:p>
+            <w:pPr>
+              <w:jc w:val="center"/>
+              <w:rPr>
+                <w:rFonts w:asciiTheme="minorBidi" w:hAnsiTheme="minorBidi"/>
+                <w:sz w:val="20"/>
+                <w:szCs w:val="20"/>
+                <w:lang w:val="fr-FR"/>
+              </w:rPr>
+            </w:pPr>
+            <w:r>
+              <w:rPr>
+                <w:rFonts w:asciiTheme="minorBidi" w:hAnsiTheme="minorBidi"/>
+                <w:sz w:val="20"/>
+                <w:szCs w:val="20"/>
+                <w:lang w:val="fr-FR"/>
+              </w:rPr>
+              <w:t>ONDULEUR 650VA</w:t>
+            </w:r>
+          </w:p>
+        </w:tc>
+        <w:tc>
+          <w:tcPr>
+            <w:tcW w:w="1080" w:type="dxa"/>
+            <w:tcBorders>
+              <w:bottom w:val="single" w:sz="4" w:space="0" w:color="auto"/>
+            </w:tcBorders>
+          </w:tcPr>
+          <w:p>
+            <w:pPr>
+              <w:jc w:val="center"/>
+              <w:rPr>
+                <w:rFonts w:asciiTheme="minorBidi" w:hAnsiTheme="minorBidi"/>
+                <w:sz w:val="20"/>
+                <w:szCs w:val="20"/>
+                <w:lang w:val="fr-FR"/>
+              </w:rPr>
+            </w:pPr>
+            <w:r>
+              <w:rPr>
+                <w:rFonts w:asciiTheme="minorBidi" w:hAnsiTheme="minorBidi"/>
+                <w:sz w:val="20"/>
+                <w:szCs w:val="20"/>
+                <w:lang w:val="fr-FR"/>
+              </w:rPr>
+              <w:t>U</w:t>
+            </w:r>
+          </w:p>
+        </w:tc>
+        <w:tc>
+          <w:tcPr>
+            <w:tcW w:w="1048" w:type="dxa"/>
+            <w:tcBorders>
+              <w:bottom w:val="single" w:sz="4" w:space="0" w:color="auto"/>
+            </w:tcBorders>
+            <w:vAlign w:val="center"/>
+          </w:tcPr>
+          <w:p>
+            <w:pPr>
+              <w:jc w:val="center"/>
+              <w:rPr>
+                <w:rFonts w:asciiTheme="minorBidi" w:hAnsiTheme="minorBidi"/>
+                <w:sz w:val="20"/>
+                <w:szCs w:val="20"/>
+                <w:lang w:val="fr-FR"/>
+              </w:rPr>
+            </w:pPr>
+            <w:r>
+              <w:rPr>
+                <w:rFonts w:asciiTheme="minorBidi" w:hAnsiTheme="minorBidi"/>
+                <w:sz w:val="20"/>
+                <w:szCs w:val="20"/>
+                <w:lang w:val="fr-FR"/>
+              </w:rPr>
               <w:t>1</w:t>
             </w:r>
-            <w:r>
-              <w:rPr>
-                <w:rFonts w:asciiTheme="minorBidi" w:hAnsiTheme="minorBidi"/>
-                <w:sz w:val="20"/>
-                <w:szCs w:val="20"/>
-                <w:lang w:val="fr-FR"/>
-              </w:rPr>
-              <w:t>10</w:t>
-            </w:r>
-            <w:r>
-              <w:rPr>
-                <w:rFonts w:asciiTheme="minorBidi" w:hAnsiTheme="minorBidi"/>
-                <w:sz w:val="20"/>
-                <w:szCs w:val="20"/>
-                <w:lang w:val="fr-FR"/>
-              </w:rPr>
-              <w:t>00</w:t>
-            </w:r>
-            <w:r>
-              <w:rPr>
-                <w:rFonts w:asciiTheme="minorBidi" w:hAnsiTheme="minorBidi"/>
-                <w:sz w:val="20"/>
-                <w:szCs w:val="20"/>
-                <w:lang w:val="fr-FR"/>
-              </w:rPr>
-              <w:t>,00</w:t>
+          </w:p>
+        </w:tc>
+        <w:tc>
+          <w:tcPr>
+            <w:tcW w:w="1495" w:type="dxa"/>
+            <w:vAlign w:val="center"/>
+          </w:tcPr>
+          <w:p>
+            <w:pPr>
+              <w:jc w:val="center"/>
+              <w:rPr>
+                <w:rFonts w:asciiTheme="minorBidi" w:hAnsiTheme="minorBidi"/>
+                <w:sz w:val="20"/>
+                <w:szCs w:val="20"/>
+                <w:lang w:val="fr-FR"/>
+              </w:rPr>
+            </w:pPr>
+            <w:r>
+              <w:rPr>
+                <w:rFonts w:asciiTheme="minorBidi" w:hAnsiTheme="minorBidi"/>
+                <w:sz w:val="20"/>
+                <w:szCs w:val="20"/>
+                <w:lang w:val="fr-FR"/>
+              </w:rPr>
+              <w:t>11000,00</w:t>
             </w:r>
           </w:p>
         </w:tc>
@@ -1578,16 +2002,7 @@
                 <w:szCs w:val="20"/>
                 <w:lang w:val="fr-FR"/>
               </w:rPr>
-              <w:t>1</w:t>
-            </w:r>
-            <w:r>
-              <w:rPr>
-                <w:rFonts w:asciiTheme="minorBidi" w:hAnsiTheme="minorBidi"/>
-                <w:sz w:val="20"/>
-                <w:szCs w:val="20"/>
-                <w:lang w:val="fr-FR"/>
-              </w:rPr>
-              <w:t>10</w:t>
+              <w:t>110</w:t>
             </w:r>
             <w:r>
               <w:rPr>
@@ -1673,25 +2088,7 @@
                 <w:szCs w:val="20"/>
                 <w:lang w:val="fr-FR"/>
               </w:rPr>
-              <w:t>2680</w:t>
-            </w:r>
-            <w:r>
-              <w:rPr>
-                <w:rFonts w:asciiTheme="minorBidi" w:hAnsiTheme="minorBidi"/>
-                <w:sz w:val="20"/>
-                <w:szCs w:val="20"/>
-                <w:lang w:val="fr-FR"/>
-              </w:rPr>
-              <w:t>0</w:t>
-            </w:r>
-            <w:r>
-              <w:rPr>
-                <w:rFonts w:asciiTheme="minorBidi" w:hAnsiTheme="minorBidi"/>
-                <w:sz w:val="20"/>
-                <w:szCs w:val="20"/>
-                <w:lang w:val="fr-FR"/>
-              </w:rPr>
-              <w:t>,00</w:t>
+              <w:t>26800,00</w:t>
             </w:r>
           </w:p>
         </w:tc>
@@ -1768,16 +2165,7 @@
                 <w:szCs w:val="20"/>
                 <w:lang w:val="fr-FR"/>
               </w:rPr>
-              <w:t>0</w:t>
-            </w:r>
-            <w:r>
-              <w:rPr>
-                <w:rFonts w:asciiTheme="minorBidi" w:hAnsiTheme="minorBidi"/>
-                <w:sz w:val="20"/>
-                <w:szCs w:val="20"/>
-                <w:lang w:val="fr-FR"/>
-              </w:rPr>
-              <w:t>,00</w:t>
+              <w:t>0,00</w:t>
             </w:r>
           </w:p>
         </w:tc>
@@ -1854,16 +2242,7 @@
                 <w:szCs w:val="20"/>
                 <w:lang w:val="fr-FR"/>
               </w:rPr>
-              <w:t>26800</w:t>
-            </w:r>
-            <w:r>
-              <w:rPr>
-                <w:rFonts w:asciiTheme="minorBidi" w:hAnsiTheme="minorBidi"/>
-                <w:sz w:val="20"/>
-                <w:szCs w:val="20"/>
-                <w:lang w:val="fr-FR"/>
-              </w:rPr>
-              <w:t>,00</w:t>
+              <w:t>29650,00</w:t>
             </w:r>
           </w:p>
         </w:tc>
@@ -2082,69 +2461,6 @@
           <w:lang w:val="fr-FR"/>
         </w:rPr>
       </w:pPr>
-      <w:r>
-        <w:rPr>
-          <w:rFonts w:asciiTheme="minorBidi" w:hAnsiTheme="minorBidi"/>
-          <w:noProof/>
-          <w:lang w:val="fr-FR"/>
-        </w:rPr>
-        <w:drawing>
-          <wp:anchor distT="0" distB="0" distL="114300" distR="114300" simplePos="0" relativeHeight="251659264" behindDoc="1" locked="0" layoutInCell="1" allowOverlap="1" wp14:anchorId="043AA4D1" wp14:editId="217F83B3">
-            <wp:simplePos x="0" y="0"/>
-            <wp:positionH relativeFrom="margin">
-              <wp:align>right</wp:align>
-            </wp:positionH>
-            <wp:positionV relativeFrom="paragraph">
-              <wp:posOffset>5742</wp:posOffset>
-            </wp:positionV>
-            <wp:extent cx="2504440" cy="1224280"/>
-            <wp:effectExtent l="0" t="0" r="0" b="0"/>
-            <wp:wrapNone/>
-            <wp:docPr id="1811326694" name="Picture 5"/>
-            <wp:cNvGraphicFramePr>
-              <a:graphicFrameLocks xmlns:a="http://schemas.openxmlformats.org/drawingml/2006/main" noChangeAspect="1"/>
-            </wp:cNvGraphicFramePr>
-            <a:graphic xmlns:a="http://schemas.openxmlformats.org/drawingml/2006/main">
-              <a:graphicData uri="http://schemas.openxmlformats.org/drawingml/2006/picture">
-                <pic:pic xmlns:pic="http://schemas.openxmlformats.org/drawingml/2006/picture">
-                  <pic:nvPicPr>
-                    <pic:cNvPr id="0" name="Picture 15"/>
-                    <pic:cNvPicPr>
-                      <a:picLocks noChangeAspect="1" noChangeArrowheads="1"/>
-                    </pic:cNvPicPr>
-                  </pic:nvPicPr>
-                  <pic:blipFill>
-                    <a:blip r:embed="rId6" cstate="print">
-                      <a:extLst>
-                        <a:ext uri="{28A0092B-C50C-407E-A947-70E740481C1C}">
-                          <a14:useLocalDpi xmlns:a14="http://schemas.microsoft.com/office/drawing/2010/main" val="0"/>
-                        </a:ext>
-                      </a:extLst>
-                    </a:blip>
-                    <a:srcRect/>
-                    <a:stretch>
-                      <a:fillRect/>
-                    </a:stretch>
-                  </pic:blipFill>
-                  <pic:spPr bwMode="auto">
-                    <a:xfrm>
-                      <a:off x="0" y="0"/>
-                      <a:ext cx="2504440" cy="1224280"/>
-                    </a:xfrm>
-                    <a:prstGeom prst="rect">
-                      <a:avLst/>
-                    </a:prstGeom>
-                    <a:noFill/>
-                    <a:ln>
-                      <a:noFill/>
-                    </a:ln>
-                  </pic:spPr>
-                </pic:pic>
-              </a:graphicData>
-            </a:graphic>
-          </wp:anchor>
-        </w:drawing>
-      </w:r>
       <w:r>
         <w:rPr>
           <w:rFonts w:asciiTheme="minorBidi" w:hAnsiTheme="minorBidi"/>
@@ -2705,6 +3021,7 @@
   <w:style w:type="character" w:default="1" w:styleId="DefaultParagraphFont">
     <w:name w:val="Default Paragraph Font"/>
     <w:uiPriority w:val="1"/>
+    <w:semiHidden/>
     <w:unhideWhenUsed/>
   </w:style>
   <w:style w:type="table" w:default="1" w:styleId="TableNormal">

</xml_diff>